<commit_message>
Updates and clean-up files
</commit_message>
<xml_diff>
--- a/additional reading/blanchardetal2014-jpe12238-sup-0001-supp-info.docx
+++ b/additional reading/blanchardetal2014-jpe12238-sup-0001-supp-info.docx
@@ -22655,19 +22655,26 @@
           <w:b/>
         </w:rPr>
       </w:pPr>
+    </w:p>
+    <w:p>
+      <w:pPr>
+        <w:rPr>
+          <w:rFonts w:cs="Arial"/>
+          <w:b/>
+        </w:rPr>
+      </w:pPr>
       <w:r>
         <w:rPr>
           <w:rFonts w:cs="Arial"/>
           <w:b/>
           <w:noProof/>
-          <w:lang w:eastAsia="en-US"/>
         </w:rPr>
         <w:lastRenderedPageBreak/>
         <w:drawing>
-          <wp:inline distT="0" distB="0" distL="0" distR="0" wp14:anchorId="4F19C5DC" wp14:editId="2AC87A4A">
-            <wp:extent cx="5755640" cy="5755640"/>
+          <wp:inline distT="0" distB="0" distL="0" distR="0" wp14:anchorId="2425AB98" wp14:editId="00E21460">
+            <wp:extent cx="5486400" cy="7315200"/>
             <wp:effectExtent l="0" t="0" r="0" b="0"/>
-            <wp:docPr id="6" name="Picture 6"/>
+            <wp:docPr id="5" name="Picture 5"/>
             <wp:cNvGraphicFramePr>
               <a:graphicFrameLocks xmlns:a="http://schemas.openxmlformats.org/drawingml/2006/main" noChangeAspect="1"/>
             </wp:cNvGraphicFramePr>
@@ -22675,17 +22682,11 @@
               <a:graphicData uri="http://schemas.openxmlformats.org/drawingml/2006/picture">
                 <pic:pic xmlns:pic="http://schemas.openxmlformats.org/drawingml/2006/picture">
                   <pic:nvPicPr>
-                    <pic:cNvPr id="0" name="FigS1.pdf"/>
+                    <pic:cNvPr id="5" name="Rplot03.pdf"/>
                     <pic:cNvPicPr/>
                   </pic:nvPicPr>
                   <pic:blipFill>
-                    <a:blip r:embed="rId7">
-                      <a:extLst>
-                        <a:ext uri="{28A0092B-C50C-407E-A947-70E740481C1C}">
-                          <a14:useLocalDpi xmlns:a14="http://schemas.microsoft.com/office/drawing/2010/main" val="0"/>
-                        </a:ext>
-                      </a:extLst>
-                    </a:blip>
+                    <a:blip r:embed="rId7"/>
                     <a:stretch>
                       <a:fillRect/>
                     </a:stretch>
@@ -22693,7 +22694,7 @@
                   <pic:spPr>
                     <a:xfrm>
                       <a:off x="0" y="0"/>
-                      <a:ext cx="5755640" cy="5755640"/>
+                      <a:ext cx="5486400" cy="7315200"/>
                     </a:xfrm>
                     <a:prstGeom prst="rect">
                       <a:avLst/>
@@ -22724,185 +22725,171 @@
     </w:p>
     <w:p>
       <w:pPr>
-        <w:rPr>
-          <w:rFonts w:cs="Arial"/>
-          <w:b/>
-        </w:rPr>
-      </w:pPr>
+        <w:spacing w:line="360" w:lineRule="auto"/>
+        <w:rPr>
+          <w:rFonts w:cs="Arial"/>
+          <w:szCs w:val="22"/>
+        </w:rPr>
+      </w:pPr>
+      <w:r>
+        <w:rPr>
+          <w:rFonts w:cs="Arial"/>
+          <w:szCs w:val="22"/>
+        </w:rPr>
+        <w:t>Figure S</w:t>
+      </w:r>
+      <w:r>
+        <w:rPr>
+          <w:rFonts w:cs="Arial"/>
+          <w:szCs w:val="22"/>
+        </w:rPr>
+        <w:t>2.</w:t>
+      </w:r>
+      <w:r>
+        <w:rPr>
+          <w:rFonts w:cs="Arial"/>
+          <w:szCs w:val="22"/>
+        </w:rPr>
+        <w:t xml:space="preserve"> Model calibration results</w:t>
+      </w:r>
+      <w:r>
+        <w:rPr>
+          <w:rFonts w:cs="Arial"/>
+          <w:szCs w:val="22"/>
+        </w:rPr>
+        <w:t>. L</w:t>
+      </w:r>
+      <w:r>
+        <w:rPr>
+          <w:rFonts w:cs="Arial"/>
+          <w:szCs w:val="22"/>
+        </w:rPr>
+        <w:t xml:space="preserve">og 10 predicted versus log 10 observed (time-averaged) </w:t>
+      </w:r>
+      <w:r>
+        <w:rPr>
+          <w:rFonts w:cs="Arial"/>
+          <w:szCs w:val="22"/>
+        </w:rPr>
+        <w:t xml:space="preserve">a) </w:t>
+      </w:r>
+      <w:proofErr w:type="spellStart"/>
+      <w:r>
+        <w:rPr>
+          <w:rFonts w:cs="Arial"/>
+          <w:szCs w:val="22"/>
+        </w:rPr>
+        <w:t>spawner</w:t>
+      </w:r>
+      <w:proofErr w:type="spellEnd"/>
+      <w:r>
+        <w:rPr>
+          <w:rFonts w:cs="Arial"/>
+          <w:szCs w:val="22"/>
+        </w:rPr>
+        <w:t xml:space="preserve"> biomass (SSB) and </w:t>
+      </w:r>
+      <w:r>
+        <w:rPr>
+          <w:rFonts w:cs="Arial"/>
+          <w:szCs w:val="22"/>
+        </w:rPr>
+        <w:t xml:space="preserve">b) </w:t>
+      </w:r>
+      <w:r>
+        <w:rPr>
+          <w:rFonts w:cs="Arial"/>
+          <w:szCs w:val="22"/>
+        </w:rPr>
+        <w:t>yield (</w:t>
+      </w:r>
+      <w:r>
+        <w:rPr>
+          <w:rFonts w:cs="Arial"/>
+          <w:szCs w:val="22"/>
+        </w:rPr>
+        <w:t xml:space="preserve">catches). </w:t>
+      </w:r>
+      <w:r>
+        <w:rPr>
+          <w:rFonts w:cs="Arial"/>
+          <w:szCs w:val="22"/>
+        </w:rPr>
+        <w:t xml:space="preserve">Pearson’s correlation coefficients (R) are shown. </w:t>
+      </w:r>
+      <w:r>
+        <w:rPr>
+          <w:rFonts w:cs="Arial"/>
+          <w:szCs w:val="22"/>
+        </w:rPr>
+        <w:t>P</w:t>
+      </w:r>
+      <w:r>
+        <w:rPr>
+          <w:rFonts w:cs="Arial"/>
+          <w:szCs w:val="22"/>
+        </w:rPr>
+        <w:t>roportion of bias</w:t>
+      </w:r>
+      <w:r>
+        <w:rPr>
+          <w:rFonts w:cs="Arial"/>
+          <w:szCs w:val="22"/>
+        </w:rPr>
+        <w:t xml:space="preserve"> (pb)</w:t>
+      </w:r>
+      <w:r>
+        <w:rPr>
+          <w:rFonts w:cs="Arial"/>
+          <w:szCs w:val="22"/>
+        </w:rPr>
+        <w:t xml:space="preserve"> in absolute values of </w:t>
+      </w:r>
+      <w:bookmarkStart w:id="6" w:name="_GoBack"/>
+      <w:bookmarkEnd w:id="6"/>
+      <w:r>
+        <w:rPr>
+          <w:rFonts w:cs="Arial"/>
+          <w:szCs w:val="22"/>
+        </w:rPr>
+        <w:t xml:space="preserve">c) </w:t>
+      </w:r>
+      <w:r>
+        <w:rPr>
+          <w:rFonts w:cs="Arial"/>
+          <w:szCs w:val="22"/>
+        </w:rPr>
+        <w:t xml:space="preserve">SSB and </w:t>
+      </w:r>
+      <w:r>
+        <w:rPr>
+          <w:rFonts w:cs="Arial"/>
+          <w:szCs w:val="22"/>
+        </w:rPr>
+        <w:t xml:space="preserve">d) </w:t>
+      </w:r>
+      <w:r>
+        <w:rPr>
+          <w:rFonts w:cs="Arial"/>
+          <w:szCs w:val="22"/>
+        </w:rPr>
+        <w:t>yield</w:t>
+      </w:r>
+      <w:r>
+        <w:rPr>
+          <w:rFonts w:cs="Arial"/>
+          <w:szCs w:val="22"/>
+        </w:rPr>
+        <w:t>.</w:t>
+      </w:r>
     </w:p>
     <w:p>
       <w:pPr>
-        <w:spacing w:line="360" w:lineRule="auto"/>
         <w:rPr>
           <w:rFonts w:cs="Arial"/>
           <w:szCs w:val="22"/>
         </w:rPr>
       </w:pPr>
-      <w:r>
-        <w:rPr>
-          <w:rFonts w:cs="Arial"/>
-          <w:szCs w:val="22"/>
-        </w:rPr>
-        <w:t>Figure S</w:t>
-      </w:r>
-      <w:r>
-        <w:rPr>
-          <w:rFonts w:cs="Arial"/>
-          <w:szCs w:val="22"/>
-        </w:rPr>
-        <w:t>2.</w:t>
-      </w:r>
-      <w:r>
-        <w:rPr>
-          <w:rFonts w:cs="Arial"/>
-          <w:szCs w:val="22"/>
-        </w:rPr>
-        <w:t xml:space="preserve"> Model calibration results</w:t>
-      </w:r>
-      <w:r>
-        <w:rPr>
-          <w:rFonts w:cs="Arial"/>
-          <w:szCs w:val="22"/>
-        </w:rPr>
-        <w:t>. L</w:t>
-      </w:r>
-      <w:r>
-        <w:rPr>
-          <w:rFonts w:cs="Arial"/>
-          <w:szCs w:val="22"/>
-        </w:rPr>
-        <w:t xml:space="preserve">og 10 predicted versus log 10 observed (time-averaged) </w:t>
-      </w:r>
-      <w:r>
-        <w:rPr>
-          <w:rFonts w:cs="Arial"/>
-          <w:szCs w:val="22"/>
-        </w:rPr>
-        <w:t xml:space="preserve">a) </w:t>
-      </w:r>
-      <w:proofErr w:type="spellStart"/>
-      <w:r>
-        <w:rPr>
-          <w:rFonts w:cs="Arial"/>
-          <w:szCs w:val="22"/>
-        </w:rPr>
-        <w:t>spawner</w:t>
-      </w:r>
-      <w:proofErr w:type="spellEnd"/>
-      <w:r>
-        <w:rPr>
-          <w:rFonts w:cs="Arial"/>
-          <w:szCs w:val="22"/>
-        </w:rPr>
-        <w:t xml:space="preserve"> biomass (SSB) and </w:t>
-      </w:r>
-      <w:r>
-        <w:rPr>
-          <w:rFonts w:cs="Arial"/>
-          <w:szCs w:val="22"/>
-        </w:rPr>
-        <w:t xml:space="preserve">b) </w:t>
-      </w:r>
-      <w:r>
-        <w:rPr>
-          <w:rFonts w:cs="Arial"/>
-          <w:szCs w:val="22"/>
-        </w:rPr>
-        <w:t>yield (</w:t>
-      </w:r>
-      <w:r>
-        <w:rPr>
-          <w:rFonts w:cs="Arial"/>
-          <w:szCs w:val="22"/>
-        </w:rPr>
-        <w:t xml:space="preserve">catches). </w:t>
-      </w:r>
-      <w:r>
-        <w:rPr>
-          <w:rFonts w:cs="Arial"/>
-          <w:szCs w:val="22"/>
-        </w:rPr>
-        <w:t xml:space="preserve">Pearson’s correlation coefficients (R) are shown. </w:t>
-      </w:r>
-      <w:r>
-        <w:rPr>
-          <w:rFonts w:cs="Arial"/>
-          <w:szCs w:val="22"/>
-        </w:rPr>
-        <w:t>P</w:t>
-      </w:r>
-      <w:r>
-        <w:rPr>
-          <w:rFonts w:cs="Arial"/>
-          <w:szCs w:val="22"/>
-        </w:rPr>
-        <w:t>roportion of bias</w:t>
-      </w:r>
-      <w:r>
-        <w:rPr>
-          <w:rFonts w:cs="Arial"/>
-          <w:szCs w:val="22"/>
-        </w:rPr>
-        <w:t xml:space="preserve"> (pb)</w:t>
-      </w:r>
-      <w:r>
-        <w:rPr>
-          <w:rFonts w:cs="Arial"/>
-          <w:szCs w:val="22"/>
-        </w:rPr>
-        <w:t xml:space="preserve"> in absolute values </w:t>
-      </w:r>
-      <w:proofErr w:type="gramStart"/>
-      <w:r>
-        <w:rPr>
-          <w:rFonts w:cs="Arial"/>
-          <w:szCs w:val="22"/>
-        </w:rPr>
-        <w:t xml:space="preserve">of </w:t>
-      </w:r>
-      <w:r>
-        <w:rPr>
-          <w:rFonts w:cs="Arial"/>
-          <w:szCs w:val="22"/>
-        </w:rPr>
-        <w:t xml:space="preserve"> c</w:t>
-      </w:r>
-      <w:proofErr w:type="gramEnd"/>
-      <w:r>
-        <w:rPr>
-          <w:rFonts w:cs="Arial"/>
-          <w:szCs w:val="22"/>
-        </w:rPr>
-        <w:t xml:space="preserve">) </w:t>
-      </w:r>
-      <w:r>
-        <w:rPr>
-          <w:rFonts w:cs="Arial"/>
-          <w:szCs w:val="22"/>
-        </w:rPr>
-        <w:t xml:space="preserve">SSB and </w:t>
-      </w:r>
-      <w:r>
-        <w:rPr>
-          <w:rFonts w:cs="Arial"/>
-          <w:szCs w:val="22"/>
-        </w:rPr>
-        <w:t xml:space="preserve">d) </w:t>
-      </w:r>
-      <w:r>
-        <w:rPr>
-          <w:rFonts w:cs="Arial"/>
-          <w:szCs w:val="22"/>
-        </w:rPr>
-        <w:t>yield</w:t>
-      </w:r>
-      <w:r>
-        <w:rPr>
-          <w:rFonts w:cs="Arial"/>
-          <w:szCs w:val="22"/>
-        </w:rPr>
-        <w:t>.</w:t>
-      </w:r>
     </w:p>
     <w:p>
       <w:pPr>
@@ -22914,21 +22901,12 @@
     </w:p>
     <w:p>
       <w:pPr>
-        <w:rPr>
-          <w:rFonts w:cs="Arial"/>
-          <w:szCs w:val="22"/>
-        </w:rPr>
-      </w:pPr>
-    </w:p>
-    <w:p>
-      <w:pPr>
         <w:spacing w:line="360" w:lineRule="auto"/>
         <w:rPr>
           <w:rFonts w:cs="Arial"/>
           <w:b/>
         </w:rPr>
       </w:pPr>
-      <w:bookmarkStart w:id="6" w:name="_GoBack"/>
       <w:r>
         <w:rPr>
           <w:rFonts w:cs="Arial"/>
@@ -22979,7 +22957,6 @@
           </wp:inline>
         </w:drawing>
       </w:r>
-      <w:bookmarkEnd w:id="6"/>
     </w:p>
     <w:p>
       <w:pPr>
@@ -27744,7 +27721,7 @@
                     </a:ln>
                     <a:extLst>
                       <a:ext uri="{FAA26D3D-D897-4be2-8F04-BA451C77F1D7}">
-                        <ma14:placeholderFlag xmlns:ma14="http://schemas.microsoft.com/office/mac/drawingml/2011/main" xmlns:w="http://schemas.openxmlformats.org/wordprocessingml/2006/main" xmlns:w10="urn:schemas-microsoft-com:office:word" xmlns:v="urn:schemas-microsoft-com:vml" xmlns:o="urn:schemas-microsoft-com:office:office" xmlns:mv="urn:schemas-microsoft-com:mac:vml" xmlns:mo="http://schemas.microsoft.com/office/mac/office/2008/main" xmlns=""/>
+                        <ma14:placeholderFlag xmlns="" xmlns:mo="http://schemas.microsoft.com/office/mac/office/2008/main" xmlns:mv="urn:schemas-microsoft-com:mac:vml" xmlns:o="urn:schemas-microsoft-com:office:office" xmlns:v="urn:schemas-microsoft-com:vml" xmlns:w10="urn:schemas-microsoft-com:office:word" xmlns:w="http://schemas.openxmlformats.org/wordprocessingml/2006/main" xmlns:ma14="http://schemas.microsoft.com/office/mac/drawingml/2011/main"/>
                       </a:ext>
                     </a:extLst>
                   </pic:spPr>
@@ -32192,11 +32169,6 @@
     <w:lsdException w:name="Book Title" w:uiPriority="33" w:qFormat="1"/>
     <w:lsdException w:name="Bibliography" w:semiHidden="1" w:uiPriority="37" w:unhideWhenUsed="1"/>
     <w:lsdException w:name="TOC Heading" w:semiHidden="1" w:uiPriority="39" w:unhideWhenUsed="1" w:qFormat="1"/>
-    <w:lsdException w:name="Plain Table 5" w:semiHidden="1" w:unhideWhenUsed="1"/>
-    <w:lsdException w:name="Grid Table Light" w:semiHidden="1" w:unhideWhenUsed="1"/>
-    <w:lsdException w:name="Grid Table 1 Light" w:semiHidden="1" w:unhideWhenUsed="1"/>
-    <w:lsdException w:name="Grid Table 2" w:semiHidden="1" w:unhideWhenUsed="1"/>
-    <w:lsdException w:name="Grid Table 3" w:semiHidden="1" w:unhideWhenUsed="1"/>
     <w:lsdException w:name="Grid Table 4" w:uiPriority="49"/>
     <w:lsdException w:name="Grid Table 5 Dark" w:uiPriority="50"/>
     <w:lsdException w:name="Grid Table 6 Colorful" w:uiPriority="51"/>
@@ -33432,7 +33404,7 @@
 </file>
 
 <file path=customXml/itemProps1.xml><?xml version="1.0" encoding="utf-8"?>
-<ds:datastoreItem xmlns:ds="http://schemas.openxmlformats.org/officeDocument/2006/customXml" ds:itemID="{51666170-8968-834F-A3B8-B12A77779014}">
+<ds:datastoreItem xmlns:ds="http://schemas.openxmlformats.org/officeDocument/2006/customXml" ds:itemID="{1DF05D50-3E41-2749-82DB-BF7C78865E0C}">
   <ds:schemaRefs>
     <ds:schemaRef ds:uri="http://schemas.openxmlformats.org/officeDocument/2006/bibliography"/>
   </ds:schemaRefs>

</xml_diff>